<commit_message>
done with final amend
</commit_message>
<xml_diff>
--- a/hw1.docx
+++ b/hw1.docx
@@ -99,10 +99,7 @@
         </w:numPr>
       </w:pPr>
       <w:r>
-        <w:t>1/{(1- 0.67)</w:t>
-      </w:r>
-      <w:r>
-        <w:t xml:space="preserve"> + 0.67/ 2</w:t>
+        <w:t>1/{(1- 0.67) + 0.67/ 2</w:t>
       </w:r>
       <w:r>
         <w:t>} = 1.5037</w:t>
@@ -120,10 +117,7 @@
         </w:numPr>
       </w:pPr>
       <w:r>
-        <w:t>1/{(1- 0.67)</w:t>
-      </w:r>
-      <w:r>
-        <w:t xml:space="preserve"> + 0.67/ 4</w:t>
+        <w:t>1/{(1- 0.67) + 0.67/ 4</w:t>
       </w:r>
       <w:r>
         <w:t>} = 2.010</w:t>
@@ -141,10 +135,7 @@
         </w:numPr>
       </w:pPr>
       <w:r>
-        <w:t>1/{(1- 0.67)</w:t>
-      </w:r>
-      <w:r>
-        <w:t xml:space="preserve"> + 0.67/ 8</w:t>
+        <w:t>1/{(1- 0.67) + 0.67/ 8</w:t>
       </w:r>
       <w:r>
         <w:t>} = 2.417</w:t>
@@ -162,10 +153,7 @@
         </w:numPr>
       </w:pPr>
       <w:r>
-        <w:t>1/{(1- 0.67)</w:t>
-      </w:r>
-      <w:r>
-        <w:t xml:space="preserve"> + 0.67/ 12</w:t>
+        <w:t>1/{(1- 0.67) + 0.67/ 12</w:t>
       </w:r>
       <w:r>
         <w:t>} = 2.591</w:t>
@@ -183,10 +171,7 @@
         </w:numPr>
       </w:pPr>
       <w:r>
-        <w:t>1/{(1- 0.67)</w:t>
-      </w:r>
-      <w:r>
-        <w:t xml:space="preserve"> + 0.67/ 16</w:t>
+        <w:t>1/{(1- 0.67) + 0.67/ 16</w:t>
       </w:r>
       <w:r>
         <w:t>} = 2.689</w:t>
@@ -253,23 +238,65 @@
         </w:numPr>
       </w:pPr>
       <w:r>
-        <w:t>Concurrency refers to breaking program or programs into pieces and run with random order so that within certain time span multiple tasks can be done, but parallel refers to running two parts of a program or programs at the exact the same time.</w:t>
-      </w:r>
-    </w:p>
-    <w:p>
-      <w:pPr>
-        <w:pStyle w:val="ListParagraph"/>
-      </w:pPr>
-      <w:r>
-        <w:t>Concurrent with one core: programs are breaking into piece and schedule to run in one core.</w:t>
-      </w:r>
-    </w:p>
-    <w:p>
-      <w:pPr>
-        <w:pStyle w:val="ListParagraph"/>
-      </w:pPr>
-      <w:r>
-        <w:t>Concurrent with three cores: programs are breakdown into pieces, dispatched to each core, and run simultaneously.</w:t>
+        <w:t>Concurrency refers to breaking</w:t>
+      </w:r>
+      <w:r>
+        <w:t xml:space="preserve"> program or programs into pieces and run with random order so that multiple tasks can be done</w:t>
+      </w:r>
+      <w:r>
+        <w:t xml:space="preserve"> </w:t>
+      </w:r>
+      <w:r>
+        <w:t>within certain time span</w:t>
+      </w:r>
+      <w:r>
+        <w:t>, but parallel refers to running two parts of a program or programs at the exact the same time.</w:t>
+      </w:r>
+    </w:p>
+    <w:p>
+      <w:pPr>
+        <w:pStyle w:val="ListParagraph"/>
+      </w:pPr>
+      <w:r>
+        <w:t>Concurrent with</w:t>
+      </w:r>
+      <w:r>
+        <w:t xml:space="preserve"> one core: programs are broken</w:t>
+      </w:r>
+      <w:r>
+        <w:t xml:space="preserve"> into piece</w:t>
+      </w:r>
+      <w:r>
+        <w:t>s</w:t>
+      </w:r>
+      <w:r>
+        <w:t xml:space="preserve"> and schedule</w:t>
+      </w:r>
+      <w:r>
+        <w:t xml:space="preserve"> those pieces </w:t>
+      </w:r>
+      <w:r>
+        <w:t xml:space="preserve"> to run in one core</w:t>
+      </w:r>
+      <w:r>
+        <w:t xml:space="preserve"> one by one</w:t>
+      </w:r>
+      <w:r>
+        <w:t>.</w:t>
+      </w:r>
+    </w:p>
+    <w:p>
+      <w:pPr>
+        <w:pStyle w:val="ListParagraph"/>
+      </w:pPr>
+      <w:r>
+        <w:t>Concurrent with thr</w:t>
+      </w:r>
+      <w:r>
+        <w:t>ee cores: programs are broken</w:t>
+      </w:r>
+      <w:r>
+        <w:t xml:space="preserve"> into pieces, dispatched to each core, and run simultaneously.</w:t>
       </w:r>
     </w:p>
     <w:p>
@@ -313,7 +340,19 @@
         <w:t>The main goal of cache is to speed up the memory access time by leveraging spatial and temporal locality</w:t>
       </w:r>
       <w:r>
-        <w:t>. Cache serve for the same purpose for both single and multi-cores processor, but the implementations are different because in multi-cores scenario, hardware engineers have to consider the coherence issue to guarantee the write coherence in the shared memory. In single processor scenario, this issue will not occurs.</w:t>
+        <w:t>. Cache serve</w:t>
+      </w:r>
+      <w:r>
+        <w:t>s</w:t>
+      </w:r>
+      <w:r>
+        <w:t xml:space="preserve"> for the same purpose for both single and multi-cores processor, but the implementations are different because in multi-cores scenario, hardware engineers have to consider the coherence issue to guarantee the write coherence in the shared memory. In single processor scen</w:t>
+      </w:r>
+      <w:r>
+        <w:t>ario, this issue will not occur</w:t>
+      </w:r>
+      <w:r>
+        <w:t>.</w:t>
       </w:r>
     </w:p>
     <w:p/>
@@ -326,12 +365,59 @@
         </w:numPr>
       </w:pPr>
       <w:r>
-        <w:t>Shared memory. If requests from customers does not required heavy computation, we only need one computation node to handle all the task rather pay extra cost for message passing between computation nodes just for getting more computational power.</w:t>
+        <w:t>PRAM</w:t>
+      </w:r>
+      <w:r>
+        <w:t xml:space="preserve">. If </w:t>
+      </w:r>
+      <w:r>
+        <w:t>requests from customers do not require</w:t>
+      </w:r>
+      <w:r>
+        <w:t xml:space="preserve"> heavy computation, we only need one computation node to handle all the task </w:t>
+      </w:r>
+      <w:r>
+        <w:t xml:space="preserve">and </w:t>
+      </w:r>
+      <w:r>
+        <w:t>do is leve</w:t>
+      </w:r>
+      <w:r>
+        <w:t xml:space="preserve">rage multiple threads to fulfill </w:t>
+      </w:r>
+      <w:r>
+        <w:t xml:space="preserve">all </w:t>
+      </w:r>
+      <w:r>
+        <w:t xml:space="preserve">the </w:t>
+      </w:r>
+      <w:r>
+        <w:t>requests.</w:t>
+      </w:r>
+      <w:r>
+        <w:t xml:space="preserve"> If both the</w:t>
+      </w:r>
+      <w:r>
+        <w:t xml:space="preserve"> computation power </w:t>
+      </w:r>
+      <w:r>
+        <w:t xml:space="preserve">and storage </w:t>
+      </w:r>
+      <w:r>
+        <w:t xml:space="preserve">is enough for the current task, there is no need to </w:t>
+      </w:r>
+      <w:r>
+        <w:t>pay extra cost for message passing between computation nodes just for getting more computational power</w:t>
+      </w:r>
+      <w:r>
+        <w:t xml:space="preserve"> or storage</w:t>
       </w:r>
       <w:bookmarkStart w:id="0" w:name="_GoBack"/>
       <w:bookmarkEnd w:id="0"/>
-    </w:p>
-    <w:p/>
+      <w:r>
+        <w:t>.</w:t>
+      </w:r>
+    </w:p>
     <w:sectPr>
       <w:pgSz w:w="12240" w:h="15840"/>
       <w:pgMar w:top="1440" w:right="1440" w:bottom="1440" w:left="1440" w:header="720" w:footer="720" w:gutter="0"/>

</xml_diff>